<commit_message>
docs: updated candidate interview docx
</commit_message>
<xml_diff>
--- a/Candidate Interview Project.docx
+++ b/Candidate Interview Project.docx
@@ -7,21 +7,8 @@
         <w:pStyle w:val="Heading1"/>
       </w:pPr>
       <w:r>
-        <w:t xml:space="preserve">Candidate Interview Project: </w:t>
-      </w:r>
-      <w:proofErr w:type="spellStart"/>
-      <w:r>
-        <w:t>NestJS</w:t>
-      </w:r>
-      <w:proofErr w:type="spellEnd"/>
-      <w:r>
-        <w:t xml:space="preserve"> + </w:t>
-      </w:r>
-      <w:proofErr w:type="spellStart"/>
-      <w:r>
-        <w:t>GraphQL</w:t>
-      </w:r>
-      <w:proofErr w:type="spellEnd"/>
+        <w:t>Candidate Interview Project: NestJS + GraphQL</w:t>
+      </w:r>
     </w:p>
     <w:p>
       <w:pPr>
@@ -42,15 +29,7 @@
         <w:t xml:space="preserve"> </w:t>
       </w:r>
       <w:r>
-        <w:t xml:space="preserve">and </w:t>
-      </w:r>
-      <w:proofErr w:type="spellStart"/>
-      <w:r>
-        <w:t>GraphQL</w:t>
-      </w:r>
-      <w:proofErr w:type="spellEnd"/>
-      <w:r>
-        <w:t>.</w:t>
+        <w:t>and GraphQL.</w:t>
       </w:r>
     </w:p>
     <w:p>
@@ -75,15 +54,7 @@
         <w:t>Node</w:t>
       </w:r>
       <w:r>
-        <w:t xml:space="preserve"> and </w:t>
-      </w:r>
-      <w:proofErr w:type="spellStart"/>
-      <w:r>
-        <w:t>GraphQL</w:t>
-      </w:r>
-      <w:proofErr w:type="spellEnd"/>
-      <w:r>
-        <w:t>.</w:t>
+        <w:t xml:space="preserve"> and GraphQL.</w:t>
       </w:r>
     </w:p>
     <w:p>
@@ -129,33 +100,388 @@
     </w:p>
     <w:p>
       <w:r>
-        <w:t xml:space="preserve">The project includes two SQLite databases, one using Prisma ORM and the other using </w:t>
-      </w:r>
+        <w:t xml:space="preserve">The project includes two SQLite databases, one using Prisma ORM and the other using TypeORM. Both ORMs are already configured within the project. </w:t>
+      </w:r>
+      <w:r>
+        <w:t xml:space="preserve">You are free to </w:t>
+      </w:r>
+      <w:r>
+        <w:t>choose</w:t>
+      </w:r>
+      <w:r>
+        <w:t xml:space="preserve"> any of them for your test.</w:t>
+      </w:r>
+    </w:p>
+    <w:p>
+      <w:r>
+        <w:t>The database consists of a single table:</w:t>
+      </w:r>
+    </w:p>
+    <w:p>
+      <w:pPr>
+        <w:rPr>
+          <w:b/>
+          <w:bCs/>
+        </w:rPr>
+      </w:pPr>
+      <w:r>
+        <w:rPr>
+          <w:b/>
+          <w:bCs/>
+        </w:rPr>
+        <w:t>Table "pokemons"</w:t>
+      </w:r>
+    </w:p>
+    <w:p>
+      <w:pPr>
+        <w:numPr>
+          <w:ilvl w:val="0"/>
+          <w:numId w:val="13"/>
+        </w:numPr>
+      </w:pPr>
+      <w:r>
+        <w:t>id: Int</w:t>
+      </w:r>
+    </w:p>
+    <w:p>
+      <w:pPr>
+        <w:numPr>
+          <w:ilvl w:val="0"/>
+          <w:numId w:val="13"/>
+        </w:numPr>
+      </w:pPr>
+      <w:r>
+        <w:t>name: String</w:t>
+      </w:r>
+    </w:p>
+    <w:p>
+      <w:pPr>
+        <w:numPr>
+          <w:ilvl w:val="0"/>
+          <w:numId w:val="13"/>
+        </w:numPr>
+      </w:pPr>
+      <w:r>
+        <w:t>type: String</w:t>
+      </w:r>
+    </w:p>
+    <w:p>
+      <w:pPr>
+        <w:numPr>
+          <w:ilvl w:val="0"/>
+          <w:numId w:val="13"/>
+        </w:numPr>
+      </w:pPr>
+      <w:r>
+        <w:t>created_at: Datetime</w:t>
+      </w:r>
+    </w:p>
+    <w:p>
+      <w:pPr>
+        <w:ind w:left="360"/>
+      </w:pPr>
+    </w:p>
+    <w:p>
+      <w:pPr>
+        <w:pStyle w:val="Heading2"/>
+      </w:pPr>
+      <w:r>
+        <w:t>Setup Instructions</w:t>
+      </w:r>
+    </w:p>
+    <w:p>
+      <w:pPr>
+        <w:numPr>
+          <w:ilvl w:val="0"/>
+          <w:numId w:val="14"/>
+        </w:numPr>
+      </w:pPr>
+      <w:r>
+        <w:t>Clone the Repository: [Insert repository link]</w:t>
+      </w:r>
+    </w:p>
+    <w:p>
+      <w:pPr>
+        <w:numPr>
+          <w:ilvl w:val="0"/>
+          <w:numId w:val="14"/>
+        </w:numPr>
+      </w:pPr>
+      <w:r>
+        <w:t>Follow installation guide on</w:t>
+      </w:r>
+      <w:r>
+        <w:t xml:space="preserve"> README.MD.</w:t>
+      </w:r>
+    </w:p>
+    <w:p>
+      <w:pPr>
+        <w:numPr>
+          <w:ilvl w:val="0"/>
+          <w:numId w:val="14"/>
+        </w:numPr>
+      </w:pPr>
+      <w:r>
+        <w:t>Run the Project.</w:t>
+      </w:r>
+    </w:p>
+    <w:p>
+      <w:pPr>
+        <w:numPr>
+          <w:ilvl w:val="0"/>
+          <w:numId w:val="14"/>
+        </w:numPr>
+      </w:pPr>
+      <w:r>
+        <w:t>Access GraphQL Playground: Navigate to http://localhost:4000/graphql.</w:t>
+      </w:r>
+    </w:p>
+    <w:p>
+      <w:pPr>
+        <w:pStyle w:val="Heading3"/>
+      </w:pPr>
+      <w:r>
+        <w:lastRenderedPageBreak/>
+        <w:t>Tasks</w:t>
+      </w:r>
+    </w:p>
+    <w:p>
+      <w:pPr>
+        <w:numPr>
+          <w:ilvl w:val="0"/>
+          <w:numId w:val="15"/>
+        </w:numPr>
+      </w:pPr>
+      <w:r>
+        <w:t>Implement CRUD Operations (as resolvers) for the pokemons Table:</w:t>
+      </w:r>
+    </w:p>
+    <w:p>
+      <w:pPr>
+        <w:numPr>
+          <w:ilvl w:val="1"/>
+          <w:numId w:val="15"/>
+        </w:numPr>
+      </w:pPr>
       <w:proofErr w:type="spellStart"/>
       <w:r>
-        <w:t>TypeORM</w:t>
+        <w:t>createOnePokemon</w:t>
       </w:r>
       <w:proofErr w:type="spellEnd"/>
-      <w:r>
-        <w:t xml:space="preserve">. Both ORMs are already configured within the project. </w:t>
-      </w:r>
-      <w:r>
-        <w:t xml:space="preserve">You are free to </w:t>
-      </w:r>
-      <w:r>
-        <w:t>choose</w:t>
-      </w:r>
-      <w:r>
-        <w:t xml:space="preserve"> any of them for your test.</w:t>
-      </w:r>
-    </w:p>
-    <w:p>
-      <w:r>
-        <w:t>The database consists of a single table:</w:t>
-      </w:r>
-    </w:p>
-    <w:p>
-      <w:pPr>
+    </w:p>
+    <w:p>
+      <w:pPr>
+        <w:numPr>
+          <w:ilvl w:val="1"/>
+          <w:numId w:val="15"/>
+        </w:numPr>
+      </w:pPr>
+      <w:proofErr w:type="spellStart"/>
+      <w:r>
+        <w:t>updateOnePokemon</w:t>
+      </w:r>
+      <w:proofErr w:type="spellEnd"/>
+    </w:p>
+    <w:p>
+      <w:pPr>
+        <w:numPr>
+          <w:ilvl w:val="1"/>
+          <w:numId w:val="15"/>
+        </w:numPr>
+      </w:pPr>
+      <w:proofErr w:type="spellStart"/>
+      <w:r>
+        <w:t>deleteOnePokemon</w:t>
+      </w:r>
+      <w:proofErr w:type="spellEnd"/>
+    </w:p>
+    <w:p>
+      <w:pPr>
+        <w:numPr>
+          <w:ilvl w:val="1"/>
+          <w:numId w:val="15"/>
+        </w:numPr>
+      </w:pPr>
+      <w:proofErr w:type="spellStart"/>
+      <w:r>
+        <w:t>findOnePokemon</w:t>
+      </w:r>
+      <w:proofErr w:type="spellEnd"/>
+    </w:p>
+    <w:p>
+      <w:pPr>
+        <w:numPr>
+          <w:ilvl w:val="1"/>
+          <w:numId w:val="15"/>
+        </w:numPr>
+      </w:pPr>
+      <w:proofErr w:type="spellStart"/>
+      <w:r>
+        <w:t>findManyPokemon</w:t>
+      </w:r>
+      <w:proofErr w:type="spellEnd"/>
+    </w:p>
+    <w:p>
+      <w:pPr>
+        <w:ind w:left="720"/>
+      </w:pPr>
+    </w:p>
+    <w:p>
+      <w:pPr>
+        <w:numPr>
+          <w:ilvl w:val="0"/>
+          <w:numId w:val="15"/>
+        </w:numPr>
+      </w:pPr>
+      <w:r>
+        <w:t>(Optional)</w:t>
+      </w:r>
+      <w:r>
+        <w:t xml:space="preserve"> </w:t>
+      </w:r>
+      <w:r>
+        <w:t xml:space="preserve">Enhance the API with Extra Features </w:t>
+      </w:r>
+    </w:p>
+    <w:p>
+      <w:pPr>
+        <w:numPr>
+          <w:ilvl w:val="1"/>
+          <w:numId w:val="15"/>
+        </w:numPr>
+      </w:pPr>
+      <w:r>
+        <w:t>Query filters (e.g., filter by type</w:t>
+      </w:r>
+      <w:r>
+        <w:t>, partial name</w:t>
+      </w:r>
+      <w:r>
+        <w:t>).</w:t>
+      </w:r>
+    </w:p>
+    <w:p>
+      <w:pPr>
+        <w:numPr>
+          <w:ilvl w:val="1"/>
+          <w:numId w:val="15"/>
+        </w:numPr>
+      </w:pPr>
+      <w:r>
+        <w:t>Pagination.</w:t>
+      </w:r>
+    </w:p>
+    <w:p>
+      <w:pPr>
+        <w:numPr>
+          <w:ilvl w:val="1"/>
+          <w:numId w:val="15"/>
+        </w:numPr>
+      </w:pPr>
+      <w:r>
+        <w:t>Rate limiting.</w:t>
+      </w:r>
+    </w:p>
+    <w:p>
+      <w:pPr>
+        <w:numPr>
+          <w:ilvl w:val="1"/>
+          <w:numId w:val="15"/>
+        </w:numPr>
+      </w:pPr>
+      <w:proofErr w:type="gramStart"/>
+      <w:r>
+        <w:t>Caching</w:t>
+      </w:r>
+      <w:proofErr w:type="gramEnd"/>
+      <w:r>
+        <w:t xml:space="preserve"> for performance optimization.</w:t>
+      </w:r>
+    </w:p>
+    <w:p>
+      <w:pPr>
+        <w:numPr>
+          <w:ilvl w:val="0"/>
+          <w:numId w:val="15"/>
+        </w:numPr>
+      </w:pPr>
+      <w:r>
+        <w:t>(Optional)</w:t>
+      </w:r>
+      <w:r>
+        <w:t xml:space="preserve"> </w:t>
+      </w:r>
+      <w:r>
+        <w:t>Data Validation and Error Handling:</w:t>
+      </w:r>
+    </w:p>
+    <w:p>
+      <w:pPr>
+        <w:numPr>
+          <w:ilvl w:val="1"/>
+          <w:numId w:val="15"/>
+        </w:numPr>
+      </w:pPr>
+      <w:r>
+        <w:t>Ensure input validation using class-validator.</w:t>
+      </w:r>
+    </w:p>
+    <w:p>
+      <w:pPr>
+        <w:numPr>
+          <w:ilvl w:val="1"/>
+          <w:numId w:val="15"/>
+        </w:numPr>
+      </w:pPr>
+      <w:r>
+        <w:t>Handle errors and return appropriate responses.</w:t>
+      </w:r>
+    </w:p>
+    <w:p>
+      <w:pPr>
+        <w:numPr>
+          <w:ilvl w:val="0"/>
+          <w:numId w:val="15"/>
+        </w:numPr>
+      </w:pPr>
+      <w:r>
+        <w:t>(Optional)</w:t>
+      </w:r>
+      <w:r>
+        <w:t xml:space="preserve"> </w:t>
+      </w:r>
+      <w:r>
+        <w:t>Testing:</w:t>
+      </w:r>
+    </w:p>
+    <w:p>
+      <w:pPr>
+        <w:numPr>
+          <w:ilvl w:val="1"/>
+          <w:numId w:val="15"/>
+        </w:numPr>
+      </w:pPr>
+      <w:r>
+        <w:t>Write unit tests for resolvers.</w:t>
+      </w:r>
+    </w:p>
+    <w:p>
+      <w:pPr>
+        <w:numPr>
+          <w:ilvl w:val="0"/>
+          <w:numId w:val="15"/>
+        </w:numPr>
+      </w:pPr>
+      <w:r>
+        <w:t>(Optional)</w:t>
+      </w:r>
+      <w:r>
+        <w:t xml:space="preserve"> Convert the “type” field into a many-to-many table</w:t>
+      </w:r>
+    </w:p>
+    <w:p>
+      <w:pPr>
+        <w:ind w:left="1080"/>
         <w:rPr>
           <w:b/>
           <w:bCs/>
@@ -168,15 +494,13 @@
         </w:rPr>
         <w:t>Table "</w:t>
       </w:r>
-      <w:proofErr w:type="spellStart"/>
       <w:r>
         <w:rPr>
           <w:b/>
           <w:bCs/>
         </w:rPr>
-        <w:t>pokemons</w:t>
-      </w:r>
-      <w:proofErr w:type="spellEnd"/>
+        <w:t>types</w:t>
+      </w:r>
       <w:r>
         <w:rPr>
           <w:b/>
@@ -187,10 +511,7 @@
     </w:p>
     <w:p>
       <w:pPr>
-        <w:numPr>
-          <w:ilvl w:val="0"/>
-          <w:numId w:val="13"/>
-        </w:numPr>
+        <w:ind w:left="1800"/>
       </w:pPr>
       <w:r>
         <w:t>id: Int</w:t>
@@ -198,365 +519,41 @@
     </w:p>
     <w:p>
       <w:pPr>
-        <w:numPr>
-          <w:ilvl w:val="0"/>
-          <w:numId w:val="13"/>
-        </w:numPr>
+        <w:ind w:left="1800"/>
       </w:pPr>
       <w:r>
         <w:t>name: String</w:t>
       </w:r>
-    </w:p>
-    <w:p>
-      <w:pPr>
-        <w:numPr>
-          <w:ilvl w:val="0"/>
-          <w:numId w:val="13"/>
-        </w:numPr>
-      </w:pPr>
-      <w:r>
-        <w:t>type: String</w:t>
-      </w:r>
-    </w:p>
-    <w:p>
-      <w:pPr>
-        <w:numPr>
-          <w:ilvl w:val="0"/>
-          <w:numId w:val="13"/>
-        </w:numPr>
-      </w:pPr>
-      <w:proofErr w:type="spellStart"/>
-      <w:r>
-        <w:t>created_at</w:t>
-      </w:r>
-      <w:proofErr w:type="spellEnd"/>
-      <w:r>
-        <w:t>: Datetime</w:t>
-      </w:r>
-    </w:p>
-    <w:p>
-      <w:pPr>
-        <w:ind w:left="360"/>
-      </w:pPr>
+      <w:r>
+        <w:t xml:space="preserve"> </w:t>
+      </w:r>
+      <w:r>
+        <w:rPr>
+          <w:b/>
+          <w:bCs/>
+        </w:rPr>
+        <w:t>(unique)</w:t>
+      </w:r>
+    </w:p>
+    <w:p>
+      <w:pPr>
+        <w:ind w:left="1800"/>
+      </w:pPr>
+      <w:r>
+        <w:t>created_at: Datetime</w:t>
+      </w:r>
+    </w:p>
+    <w:p>
+      <w:r>
+        <w:br w:type="page"/>
+      </w:r>
     </w:p>
     <w:p>
       <w:pPr>
         <w:pStyle w:val="Heading2"/>
       </w:pPr>
       <w:r>
-        <w:t>Setup Instructions</w:t>
-      </w:r>
-    </w:p>
-    <w:p>
-      <w:pPr>
-        <w:numPr>
-          <w:ilvl w:val="0"/>
-          <w:numId w:val="14"/>
-        </w:numPr>
-      </w:pPr>
-      <w:r>
-        <w:t>Clone the Repository: [Insert repository link]</w:t>
-      </w:r>
-    </w:p>
-    <w:p>
-      <w:pPr>
-        <w:numPr>
-          <w:ilvl w:val="0"/>
-          <w:numId w:val="14"/>
-        </w:numPr>
-      </w:pPr>
-      <w:r>
-        <w:t xml:space="preserve">Install Dependencies: </w:t>
-      </w:r>
-      <w:r>
-        <w:t>check project’s README.MD</w:t>
-      </w:r>
-      <w:r>
-        <w:t>.</w:t>
-      </w:r>
-    </w:p>
-    <w:p>
-      <w:pPr>
-        <w:numPr>
-          <w:ilvl w:val="0"/>
-          <w:numId w:val="14"/>
-        </w:numPr>
-      </w:pPr>
-      <w:r>
-        <w:t xml:space="preserve">Run the Project: Start the development server with </w:t>
-      </w:r>
-      <w:proofErr w:type="spellStart"/>
-      <w:r>
-        <w:t>npm</w:t>
-      </w:r>
-      <w:proofErr w:type="spellEnd"/>
-      <w:r>
-        <w:t xml:space="preserve"> run </w:t>
-      </w:r>
-      <w:proofErr w:type="spellStart"/>
-      <w:proofErr w:type="gramStart"/>
-      <w:r>
-        <w:t>start:dev</w:t>
-      </w:r>
-      <w:proofErr w:type="spellEnd"/>
-      <w:r>
-        <w:t>.</w:t>
-      </w:r>
-      <w:proofErr w:type="gramEnd"/>
-    </w:p>
-    <w:p>
-      <w:pPr>
-        <w:numPr>
-          <w:ilvl w:val="0"/>
-          <w:numId w:val="14"/>
-        </w:numPr>
-      </w:pPr>
-      <w:r>
-        <w:t xml:space="preserve">Access </w:t>
-      </w:r>
-      <w:proofErr w:type="spellStart"/>
-      <w:r>
-        <w:t>GraphQL</w:t>
-      </w:r>
-      <w:proofErr w:type="spellEnd"/>
-      <w:r>
-        <w:t xml:space="preserve"> Playground: Navigate to http://localhost:</w:t>
-      </w:r>
-      <w:r>
-        <w:t>4</w:t>
-      </w:r>
-      <w:r>
-        <w:t>000/graphql.</w:t>
-      </w:r>
-    </w:p>
-    <w:p>
-      <w:pPr>
-        <w:pStyle w:val="Heading3"/>
-      </w:pPr>
-      <w:r>
         <w:lastRenderedPageBreak/>
-        <w:t>Tasks</w:t>
-      </w:r>
-    </w:p>
-    <w:p>
-      <w:pPr>
-        <w:numPr>
-          <w:ilvl w:val="0"/>
-          <w:numId w:val="15"/>
-        </w:numPr>
-      </w:pPr>
-      <w:r>
-        <w:t>Implement CRUD Operations</w:t>
-      </w:r>
-      <w:r>
-        <w:t xml:space="preserve"> (as resolvers)</w:t>
-      </w:r>
-      <w:r>
-        <w:t xml:space="preserve"> for the </w:t>
-      </w:r>
-      <w:proofErr w:type="spellStart"/>
-      <w:r>
-        <w:t>pokemons</w:t>
-      </w:r>
-      <w:proofErr w:type="spellEnd"/>
-      <w:r>
-        <w:t xml:space="preserve"> Table:</w:t>
-      </w:r>
-    </w:p>
-    <w:p>
-      <w:pPr>
-        <w:numPr>
-          <w:ilvl w:val="1"/>
-          <w:numId w:val="15"/>
-        </w:numPr>
-      </w:pPr>
-      <w:proofErr w:type="spellStart"/>
-      <w:r>
-        <w:t>createOnePokemon</w:t>
-      </w:r>
-      <w:proofErr w:type="spellEnd"/>
-    </w:p>
-    <w:p>
-      <w:pPr>
-        <w:numPr>
-          <w:ilvl w:val="1"/>
-          <w:numId w:val="15"/>
-        </w:numPr>
-      </w:pPr>
-      <w:proofErr w:type="spellStart"/>
-      <w:r>
-        <w:t>updateOnePokemon</w:t>
-      </w:r>
-      <w:proofErr w:type="spellEnd"/>
-    </w:p>
-    <w:p>
-      <w:pPr>
-        <w:numPr>
-          <w:ilvl w:val="1"/>
-          <w:numId w:val="15"/>
-        </w:numPr>
-      </w:pPr>
-      <w:proofErr w:type="spellStart"/>
-      <w:r>
-        <w:t>deleteOnePokemon</w:t>
-      </w:r>
-      <w:proofErr w:type="spellEnd"/>
-    </w:p>
-    <w:p>
-      <w:pPr>
-        <w:numPr>
-          <w:ilvl w:val="1"/>
-          <w:numId w:val="15"/>
-        </w:numPr>
-      </w:pPr>
-      <w:proofErr w:type="spellStart"/>
-      <w:r>
-        <w:t>findOnePokemon</w:t>
-      </w:r>
-      <w:proofErr w:type="spellEnd"/>
-    </w:p>
-    <w:p>
-      <w:pPr>
-        <w:numPr>
-          <w:ilvl w:val="1"/>
-          <w:numId w:val="15"/>
-        </w:numPr>
-      </w:pPr>
-      <w:proofErr w:type="spellStart"/>
-      <w:r>
-        <w:t>findManyPokemon</w:t>
-      </w:r>
-      <w:proofErr w:type="spellEnd"/>
-    </w:p>
-    <w:p>
-      <w:pPr>
-        <w:ind w:left="720"/>
-      </w:pPr>
-    </w:p>
-    <w:p>
-      <w:pPr>
-        <w:numPr>
-          <w:ilvl w:val="0"/>
-          <w:numId w:val="15"/>
-        </w:numPr>
-      </w:pPr>
-      <w:r>
-        <w:t>Enhance the API with Extra Features (Optional):</w:t>
-      </w:r>
-    </w:p>
-    <w:p>
-      <w:pPr>
-        <w:numPr>
-          <w:ilvl w:val="1"/>
-          <w:numId w:val="15"/>
-        </w:numPr>
-      </w:pPr>
-      <w:r>
-        <w:t>Query filters (e.g., filter by type</w:t>
-      </w:r>
-      <w:r>
-        <w:t>, partial name</w:t>
-      </w:r>
-      <w:r>
-        <w:t>).</w:t>
-      </w:r>
-    </w:p>
-    <w:p>
-      <w:pPr>
-        <w:numPr>
-          <w:ilvl w:val="1"/>
-          <w:numId w:val="15"/>
-        </w:numPr>
-      </w:pPr>
-      <w:r>
-        <w:t>Pagination.</w:t>
-      </w:r>
-    </w:p>
-    <w:p>
-      <w:pPr>
-        <w:numPr>
-          <w:ilvl w:val="1"/>
-          <w:numId w:val="15"/>
-        </w:numPr>
-      </w:pPr>
-      <w:r>
-        <w:t>Rate limiting.</w:t>
-      </w:r>
-    </w:p>
-    <w:p>
-      <w:pPr>
-        <w:numPr>
-          <w:ilvl w:val="1"/>
-          <w:numId w:val="15"/>
-        </w:numPr>
-      </w:pPr>
-      <w:proofErr w:type="gramStart"/>
-      <w:r>
-        <w:t>Caching</w:t>
-      </w:r>
-      <w:proofErr w:type="gramEnd"/>
-      <w:r>
-        <w:t xml:space="preserve"> for performance optimization.</w:t>
-      </w:r>
-    </w:p>
-    <w:p>
-      <w:pPr>
-        <w:numPr>
-          <w:ilvl w:val="0"/>
-          <w:numId w:val="15"/>
-        </w:numPr>
-      </w:pPr>
-      <w:r>
-        <w:t>Data Validation and Error Handling:</w:t>
-      </w:r>
-    </w:p>
-    <w:p>
-      <w:pPr>
-        <w:numPr>
-          <w:ilvl w:val="1"/>
-          <w:numId w:val="15"/>
-        </w:numPr>
-      </w:pPr>
-      <w:r>
-        <w:t>Ensure input validation using class-validator.</w:t>
-      </w:r>
-    </w:p>
-    <w:p>
-      <w:pPr>
-        <w:numPr>
-          <w:ilvl w:val="1"/>
-          <w:numId w:val="15"/>
-        </w:numPr>
-      </w:pPr>
-      <w:r>
-        <w:t>Handle errors and return appropriate responses.</w:t>
-      </w:r>
-    </w:p>
-    <w:p>
-      <w:pPr>
-        <w:numPr>
-          <w:ilvl w:val="0"/>
-          <w:numId w:val="15"/>
-        </w:numPr>
-      </w:pPr>
-      <w:r>
-        <w:t>Testing:</w:t>
-      </w:r>
-    </w:p>
-    <w:p>
-      <w:pPr>
-        <w:numPr>
-          <w:ilvl w:val="1"/>
-          <w:numId w:val="15"/>
-        </w:numPr>
-      </w:pPr>
-      <w:r>
-        <w:t>Write unit tests for resolvers.</w:t>
-      </w:r>
-    </w:p>
-    <w:p/>
-    <w:p>
-      <w:r>
         <w:t>Evaluation Criteria</w:t>
       </w:r>
     </w:p>
@@ -579,15 +576,7 @@
         </w:numPr>
       </w:pPr>
       <w:r>
-        <w:t xml:space="preserve">Proper use of </w:t>
-      </w:r>
-      <w:proofErr w:type="spellStart"/>
-      <w:r>
-        <w:t>GraphQL</w:t>
-      </w:r>
-      <w:proofErr w:type="spellEnd"/>
-      <w:r>
-        <w:t xml:space="preserve"> schema and resolvers.</w:t>
+        <w:t>Proper use of GraphQL schema and resolvers.</w:t>
       </w:r>
     </w:p>
     <w:p>
@@ -637,6 +626,9 @@
     <w:p/>
     <w:p/>
     <w:p>
+      <w:pPr>
+        <w:pStyle w:val="Heading2"/>
+      </w:pPr>
       <w:r>
         <w:t>Submission</w:t>
       </w:r>
@@ -651,11 +643,9 @@
       <w:r>
         <w:t xml:space="preserve">Create a public repository on your personal </w:t>
       </w:r>
-      <w:proofErr w:type="spellStart"/>
-      <w:r>
-        <w:t>github</w:t>
-      </w:r>
-      <w:proofErr w:type="spellEnd"/>
+      <w:r>
+        <w:t>GitHub</w:t>
+      </w:r>
       <w:r>
         <w:t xml:space="preserve"> and send the link to the reviewers</w:t>
       </w:r>
@@ -2127,7 +2117,7 @@
         <w:ind w:left="720" w:hanging="360"/>
       </w:pPr>
     </w:lvl>
-    <w:lvl w:ilvl="1" w:tentative="1">
+    <w:lvl w:ilvl="1">
       <w:start w:val="1"/>
       <w:numFmt w:val="decimal"/>
       <w:lvlText w:val="%2."/>
@@ -3472,6 +3462,7 @@
   <w:style w:type="paragraph" w:default="1" w:styleId="Normal">
     <w:name w:val="Normal"/>
     <w:qFormat/>
+    <w:rsid w:val="00E93A8B"/>
   </w:style>
   <w:style w:type="paragraph" w:styleId="Heading1">
     <w:name w:val="heading 1"/>
@@ -3673,6 +3664,7 @@
   <w:style w:type="character" w:default="1" w:styleId="DefaultParagraphFont">
     <w:name w:val="Default Paragraph Font"/>
     <w:uiPriority w:val="1"/>
+    <w:semiHidden/>
     <w:unhideWhenUsed/>
   </w:style>
   <w:style w:type="table" w:default="1" w:styleId="TableNormal">

</xml_diff>

<commit_message>
docs: update interview doc
</commit_message>
<xml_diff>
--- a/Candidate Interview Project.docx
+++ b/Candidate Interview Project.docx
@@ -210,19 +210,7 @@
           <w:rPr>
             <w:rStyle w:val="Hyperlink"/>
           </w:rPr>
-          <w:t>https://gi</w:t>
-        </w:r>
-        <w:r>
-          <w:rPr>
-            <w:rStyle w:val="Hyperlink"/>
-          </w:rPr>
-          <w:t>t</w:t>
-        </w:r>
-        <w:r>
-          <w:rPr>
-            <w:rStyle w:val="Hyperlink"/>
-          </w:rPr>
-          <w:t>hub.com/MatheusGNachtigall/Node-GraphQL-Test</w:t>
+          <w:t>https://github.com/MatheusGNachtigall/Node-GraphQL-Test</w:t>
         </w:r>
       </w:hyperlink>
     </w:p>
@@ -349,11 +337,6 @@
     </w:p>
     <w:p>
       <w:pPr>
-        <w:ind w:left="720"/>
-      </w:pPr>
-    </w:p>
-    <w:p>
-      <w:pPr>
         <w:numPr>
           <w:ilvl w:val="0"/>
           <w:numId w:val="15"/>
@@ -423,9 +406,6 @@
       <w:r>
         <w:t xml:space="preserve"> for performance optimization.</w:t>
       </w:r>
-      <w:r>
-        <w:br/>
-      </w:r>
     </w:p>
     <w:p>
       <w:pPr>
@@ -465,9 +445,6 @@
       <w:r>
         <w:t>Handle errors and return appropriate responses.</w:t>
       </w:r>
-      <w:r>
-        <w:br/>
-      </w:r>
     </w:p>
     <w:p>
       <w:pPr>
@@ -495,9 +472,6 @@
       </w:pPr>
       <w:r>
         <w:t>Write unit tests for resolvers.</w:t>
-      </w:r>
-      <w:r>
-        <w:br/>
       </w:r>
     </w:p>
     <w:p>
@@ -572,16 +546,41 @@
     </w:p>
     <w:p>
       <w:pPr>
-        <w:ind w:left="1800"/>
+        <w:ind w:left="1080" w:firstLine="720"/>
       </w:pPr>
       <w:r>
         <w:t>created_at: Datetime</w:t>
       </w:r>
     </w:p>
     <w:p>
-      <w:r>
-        <w:br w:type="page"/>
-      </w:r>
+      <w:pPr>
+        <w:numPr>
+          <w:ilvl w:val="0"/>
+          <w:numId w:val="15"/>
+        </w:numPr>
+      </w:pPr>
+      <w:r>
+        <w:t xml:space="preserve">(Optional) </w:t>
+      </w:r>
+      <w:r>
+        <w:rPr>
+          <w:b/>
+          <w:bCs/>
+        </w:rPr>
+        <w:t>Go Wild!</w:t>
+      </w:r>
+      <w:r>
+        <w:rPr>
+          <w:b/>
+          <w:bCs/>
+        </w:rPr>
+        <w:t xml:space="preserve"> Do you feel like there’s anything else you would like to include? Do so! Add as many extra features as you want. Write down in the README what you added and why.</w:t>
+      </w:r>
+    </w:p>
+    <w:p>
+      <w:pPr>
+        <w:ind w:left="720"/>
+      </w:pPr>
     </w:p>
     <w:p>
       <w:pPr>
@@ -3502,7 +3501,7 @@
   <w:style w:type="paragraph" w:default="1" w:styleId="Normal">
     <w:name w:val="Normal"/>
     <w:qFormat/>
-    <w:rsid w:val="00E93A8B"/>
+    <w:rsid w:val="00FA4DA3"/>
   </w:style>
   <w:style w:type="paragraph" w:styleId="Heading1">
     <w:name w:val="heading 1"/>

</xml_diff>